<commit_message>
finalization of lab questions 1
</commit_message>
<xml_diff>
--- a/lab_notebooks/labQuestions1.docx
+++ b/lab_notebooks/labQuestions1.docx
@@ -493,7 +493,10 @@
       </w:pPr>
       <w:r>
         <w:lastRenderedPageBreak/>
-        <w:t xml:space="preserve">the only difference is the --global flag which allows us to write to our global git configuration. Without the --global flag we only change the configuration of the repository. In the above case we are adding our account email to our machine overall with the --global flag. However, if we wanted to use a different git account email for a different repository (like say if someone else were to use your machine), then we would </w:t>
+        <w:t>T</w:t>
+      </w:r>
+      <w:r>
+        <w:t xml:space="preserve">he difference is the --global flag which allows us to write to our global git configuration. Without the --global flag we only change the configuration of the repository. In the above case we are adding our account email to our machine overall with the --global flag. However, if we wanted to use a different git account email for a different repository (like say if someone else were to use your machine), then we would </w:t>
       </w:r>
       <w:r>
         <w:rPr>

</xml_diff>